<commit_message>
Added PDF Version of Resume
</commit_message>
<xml_diff>
--- a/Jose Ramirez Resume.docx
+++ b/Jose Ramirez Resume.docx
@@ -321,7 +321,23 @@
           <w:rFonts w:cs="Calibri (Body)"/>
           <w:szCs w:val="20"/>
         </w:rPr>
-        <w:t xml:space="preserve">Used Git and Github </w:t>
+        <w:t xml:space="preserve">Used Git and </w:t>
+      </w:r>
+      <w:proofErr w:type="spellStart"/>
+      <w:r>
+        <w:rPr>
+          <w:rFonts w:cs="Calibri (Body)"/>
+          <w:szCs w:val="20"/>
+        </w:rPr>
+        <w:t>Github</w:t>
+      </w:r>
+      <w:proofErr w:type="spellEnd"/>
+      <w:r>
+        <w:rPr>
+          <w:rFonts w:cs="Calibri (Body)"/>
+          <w:szCs w:val="20"/>
+        </w:rPr>
+        <w:t xml:space="preserve"> </w:t>
       </w:r>
       <w:r>
         <w:rPr>

</xml_diff>

<commit_message>
Updated Resume after feedback
</commit_message>
<xml_diff>
--- a/Jose Ramirez Resume.docx
+++ b/Jose Ramirez Resume.docx
@@ -19,15 +19,15 @@
         <w:spacing w:line="240" w:lineRule="auto"/>
         <w:jc w:val="center"/>
         <w:rPr>
+          <w:rFonts w:ascii="Didot" w:hAnsi="Didot" w:cs="Didot"/>
+          <w:color w:val="000000" w:themeColor="text1"/>
+        </w:rPr>
+      </w:pPr>
+      <w:r>
+        <w:rPr>
           <w:rFonts w:ascii="Didot" w:hAnsi="Didot" w:cs="Didot" w:hint="cs"/>
           <w:color w:val="000000" w:themeColor="text1"/>
         </w:rPr>
-      </w:pPr>
-      <w:r>
-        <w:rPr>
-          <w:rFonts w:ascii="Didot" w:hAnsi="Didot" w:cs="Didot" w:hint="cs"/>
-          <w:color w:val="000000" w:themeColor="text1"/>
-        </w:rPr>
         <w:t>Jose Ramirez</w:t>
       </w:r>
     </w:p>
@@ -40,24 +40,6 @@
           <w:szCs w:val="20"/>
         </w:rPr>
       </w:pPr>
-      <w:r>
-        <w:t>50 N 17</w:t>
-      </w:r>
-      <w:r>
-        <w:rPr>
-          <w:vertAlign w:val="superscript"/>
-        </w:rPr>
-        <w:t>th</w:t>
-      </w:r>
-      <w:r>
-        <w:t xml:space="preserve"> St.</w:t>
-      </w:r>
-      <w:r>
-        <w:t xml:space="preserve"> </w:t>
-      </w:r>
-      <w:r>
-        <w:t xml:space="preserve">| </w:t>
-      </w:r>
       <w:r>
         <w:t>Easton, PA 18042</w:t>
       </w:r>
@@ -499,11 +481,37 @@
     </w:p>
     <w:p>
       <w:pPr>
-        <w:pStyle w:val="Heading2"/>
+        <w:pStyle w:val="Heading3"/>
         <w:ind w:right="0"/>
-      </w:pPr>
-      <w:r>
-        <w:t>Barista / Barista Trainer</w:t>
+        <w:rPr>
+          <w:rFonts w:eastAsiaTheme="majorEastAsia" w:cstheme="majorBidi"/>
+          <w:b/>
+          <w:szCs w:val="26"/>
+        </w:rPr>
+      </w:pPr>
+      <w:r>
+        <w:rPr>
+          <w:rFonts w:eastAsiaTheme="majorEastAsia" w:cstheme="majorBidi"/>
+          <w:b/>
+          <w:szCs w:val="26"/>
+        </w:rPr>
+        <w:t xml:space="preserve">Seasonal Fulfillment </w:t>
+      </w:r>
+      <w:r>
+        <w:rPr>
+          <w:rFonts w:eastAsiaTheme="majorEastAsia" w:cstheme="majorBidi"/>
+          <w:b/>
+          <w:szCs w:val="26"/>
+        </w:rPr>
+        <w:t xml:space="preserve">Warehouse </w:t>
+      </w:r>
+      <w:r>
+        <w:rPr>
+          <w:rFonts w:eastAsiaTheme="majorEastAsia" w:cstheme="majorBidi"/>
+          <w:b/>
+          <w:szCs w:val="26"/>
+        </w:rPr>
+        <w:t>Team Member</w:t>
       </w:r>
     </w:p>
     <w:p>
@@ -516,6 +524,135 @@
         <w:ind w:right="0"/>
       </w:pPr>
       <w:r>
+        <w:t>Lulus | Easton, PA</w:t>
+      </w:r>
+      <w:r>
+        <w:t xml:space="preserve"> </w:t>
+      </w:r>
+      <w:r>
+        <w:tab/>
+      </w:r>
+      <w:r>
+        <w:t>May 2023 - July 2023</w:t>
+      </w:r>
+    </w:p>
+    <w:p>
+      <w:pPr>
+        <w:pStyle w:val="ListParagraph"/>
+        <w:numPr>
+          <w:ilvl w:val="0"/>
+          <w:numId w:val="3"/>
+        </w:numPr>
+        <w:ind w:left="360" w:right="0"/>
+        <w:rPr>
+          <w:rFonts w:cs="Calibri (Body)"/>
+          <w:szCs w:val="20"/>
+        </w:rPr>
+      </w:pPr>
+      <w:r>
+        <w:rPr>
+          <w:rFonts w:cs="Calibri (Body)"/>
+          <w:szCs w:val="20"/>
+        </w:rPr>
+        <w:t>Efficiently navigated warehouse inventory system to pick and prepare specific clothing items for shipment, consistently exceeding set productivity targets</w:t>
+      </w:r>
+    </w:p>
+    <w:p>
+      <w:pPr>
+        <w:pStyle w:val="ListParagraph"/>
+        <w:numPr>
+          <w:ilvl w:val="0"/>
+          <w:numId w:val="3"/>
+        </w:numPr>
+        <w:ind w:left="360" w:right="0"/>
+        <w:rPr>
+          <w:rFonts w:cs="Calibri (Body)"/>
+          <w:szCs w:val="20"/>
+        </w:rPr>
+      </w:pPr>
+      <w:r>
+        <w:rPr>
+          <w:rFonts w:cs="Calibri (Body)"/>
+          <w:szCs w:val="20"/>
+        </w:rPr>
+        <w:t xml:space="preserve">Assisted in setting up and maintaining warehouse robotics systems, enhancing operational </w:t>
+      </w:r>
+      <w:r>
+        <w:rPr>
+          <w:rFonts w:cs="Calibri (Body)"/>
+          <w:szCs w:val="20"/>
+        </w:rPr>
+        <w:t>efficiency,</w:t>
+      </w:r>
+      <w:r>
+        <w:rPr>
+          <w:rFonts w:cs="Calibri (Body)"/>
+          <w:szCs w:val="20"/>
+        </w:rPr>
+        <w:t xml:space="preserve"> and minimizing system downtime through effective troubleshooting</w:t>
+      </w:r>
+    </w:p>
+    <w:p>
+      <w:pPr>
+        <w:pStyle w:val="ListParagraph"/>
+        <w:numPr>
+          <w:ilvl w:val="0"/>
+          <w:numId w:val="3"/>
+        </w:numPr>
+        <w:ind w:left="360" w:right="0"/>
+        <w:rPr>
+          <w:rFonts w:cs="Calibri (Body)"/>
+          <w:szCs w:val="20"/>
+        </w:rPr>
+      </w:pPr>
+      <w:r>
+        <w:rPr>
+          <w:rFonts w:cs="Calibri (Body)"/>
+          <w:szCs w:val="20"/>
+        </w:rPr>
+        <w:t>Oversaw packaging operations, demonstrating an unwavering commitment to quality control, ensuring items were correctly packed, labeled, and prepared for shipping</w:t>
+      </w:r>
+    </w:p>
+    <w:p>
+      <w:pPr>
+        <w:pStyle w:val="ListParagraph"/>
+        <w:numPr>
+          <w:ilvl w:val="0"/>
+          <w:numId w:val="3"/>
+        </w:numPr>
+        <w:ind w:left="360" w:right="0"/>
+        <w:rPr>
+          <w:rFonts w:cs="Calibri (Body)"/>
+          <w:szCs w:val="20"/>
+        </w:rPr>
+      </w:pPr>
+      <w:r>
+        <w:rPr>
+          <w:rFonts w:cs="Calibri (Body)"/>
+          <w:szCs w:val="20"/>
+        </w:rPr>
+        <w:t>Demonstrated excellent organization skills in managing multiple tasks simultaneously, contributing to the overall efficiency and timely delivery of customer orders</w:t>
+      </w:r>
+    </w:p>
+    <w:p>
+      <w:pPr>
+        <w:pStyle w:val="Heading2"/>
+        <w:ind w:right="0"/>
+      </w:pPr>
+      <w:r>
+        <w:t>Barista / Barista Trainer</w:t>
+      </w:r>
+    </w:p>
+    <w:p>
+      <w:pPr>
+        <w:pStyle w:val="Heading3"/>
+        <w:tabs>
+          <w:tab w:val="clear" w:pos="9360"/>
+          <w:tab w:val="right" w:pos="10800"/>
+        </w:tabs>
+        <w:ind w:right="0"/>
+      </w:pPr>
+      <w:r>
         <w:t>Starbucks | New York, NY</w:t>
       </w:r>
       <w:r>
@@ -617,37 +754,27 @@
     </w:p>
     <w:p>
       <w:pPr>
-        <w:pStyle w:val="Heading3"/>
+        <w:pStyle w:val="Heading1"/>
+        <w:pBdr>
+          <w:bottom w:val="single" w:sz="4" w:space="1" w:color="auto"/>
+        </w:pBdr>
         <w:ind w:right="0"/>
-        <w:rPr>
-          <w:rFonts w:eastAsiaTheme="majorEastAsia" w:cstheme="majorBidi"/>
-          <w:b/>
-          <w:szCs w:val="26"/>
-        </w:rPr>
-      </w:pPr>
-      <w:r>
-        <w:rPr>
-          <w:rFonts w:eastAsiaTheme="majorEastAsia" w:cstheme="majorBidi"/>
-          <w:b/>
-          <w:szCs w:val="26"/>
-        </w:rPr>
-        <w:t xml:space="preserve">Seasonal Fulfillment </w:t>
-      </w:r>
-      <w:r>
-        <w:rPr>
-          <w:rFonts w:eastAsiaTheme="majorEastAsia" w:cstheme="majorBidi"/>
-          <w:b/>
-          <w:szCs w:val="26"/>
-        </w:rPr>
-        <w:t xml:space="preserve">Warehouse </w:t>
-      </w:r>
-      <w:r>
-        <w:rPr>
-          <w:rFonts w:eastAsiaTheme="majorEastAsia" w:cstheme="majorBidi"/>
-          <w:b/>
-          <w:szCs w:val="26"/>
-        </w:rPr>
-        <w:t>Team Member</w:t>
+        <w:jc w:val="center"/>
+      </w:pPr>
+      <w:r>
+        <w:t>Education</w:t>
+      </w:r>
+    </w:p>
+    <w:p>
+      <w:pPr>
+        <w:pStyle w:val="Heading2"/>
+        <w:ind w:right="0"/>
+        <w:rPr>
+          <w:rFonts w:eastAsiaTheme="minorEastAsia"/>
+        </w:rPr>
+      </w:pPr>
+      <w:r>
+        <w:t>BA in Computer Science</w:t>
       </w:r>
     </w:p>
     <w:p>
@@ -660,144 +787,30 @@
         <w:ind w:right="0"/>
       </w:pPr>
       <w:r>
-        <w:t>Lulu</w:t>
-      </w:r>
-      <w:r>
-        <w:t>s | Easton, PA</w:t>
-      </w:r>
-      <w:r>
-        <w:t xml:space="preserve"> </w:t>
+        <w:t>Boston University | New York, NY</w:t>
       </w:r>
       <w:r>
         <w:tab/>
-      </w:r>
-      <w:r>
-        <w:t>May 2023 - July 2023</w:t>
-      </w:r>
-    </w:p>
-    <w:p>
-      <w:pPr>
-        <w:pStyle w:val="ListParagraph"/>
-        <w:numPr>
-          <w:ilvl w:val="0"/>
-          <w:numId w:val="3"/>
-        </w:numPr>
-        <w:ind w:left="360" w:right="0"/>
-        <w:rPr>
-          <w:rFonts w:cs="Calibri (Body)"/>
-          <w:szCs w:val="20"/>
-        </w:rPr>
-      </w:pPr>
-      <w:r>
-        <w:rPr>
-          <w:rFonts w:cs="Calibri (Body)"/>
-          <w:szCs w:val="20"/>
-        </w:rPr>
-        <w:t>Efficiently navigated warehouse inventory system to pick and prepare specific clothing items for shipment, consistently exceeding set productivity targets</w:t>
-      </w:r>
-    </w:p>
-    <w:p>
-      <w:pPr>
-        <w:pStyle w:val="ListParagraph"/>
-        <w:numPr>
-          <w:ilvl w:val="0"/>
-          <w:numId w:val="3"/>
-        </w:numPr>
-        <w:ind w:left="360" w:right="0"/>
-        <w:rPr>
-          <w:rFonts w:cs="Calibri (Body)"/>
-          <w:szCs w:val="20"/>
-        </w:rPr>
-      </w:pPr>
-      <w:r>
-        <w:rPr>
-          <w:rFonts w:cs="Calibri (Body)"/>
-          <w:szCs w:val="20"/>
-        </w:rPr>
-        <w:t xml:space="preserve">Assisted in setting up and maintaining warehouse robotics systems, enhancing operational </w:t>
-      </w:r>
-      <w:proofErr w:type="gramStart"/>
-      <w:r>
-        <w:rPr>
-          <w:rFonts w:cs="Calibri (Body)"/>
-          <w:szCs w:val="20"/>
-        </w:rPr>
-        <w:t>efficiency</w:t>
-      </w:r>
-      <w:proofErr w:type="gramEnd"/>
-      <w:r>
-        <w:rPr>
-          <w:rFonts w:cs="Calibri (Body)"/>
-          <w:szCs w:val="20"/>
-        </w:rPr>
-        <w:t xml:space="preserve"> and minimizing system downtime through effective troubleshooting</w:t>
-      </w:r>
-    </w:p>
-    <w:p>
-      <w:pPr>
-        <w:pStyle w:val="ListParagraph"/>
-        <w:numPr>
-          <w:ilvl w:val="0"/>
-          <w:numId w:val="3"/>
-        </w:numPr>
-        <w:ind w:left="360" w:right="0"/>
-        <w:rPr>
-          <w:rFonts w:cs="Calibri (Body)"/>
-          <w:szCs w:val="20"/>
-        </w:rPr>
-      </w:pPr>
-      <w:r>
-        <w:rPr>
-          <w:rFonts w:cs="Calibri (Body)"/>
-          <w:szCs w:val="20"/>
-        </w:rPr>
-        <w:t>Oversaw packaging operations, demonstrating an unwavering commitment to quality control, ensuring items were correctly packed, labeled, and prepared for shipping</w:t>
-      </w:r>
-    </w:p>
-    <w:p>
-      <w:pPr>
-        <w:pStyle w:val="ListParagraph"/>
-        <w:numPr>
-          <w:ilvl w:val="0"/>
-          <w:numId w:val="3"/>
-        </w:numPr>
-        <w:ind w:left="360" w:right="0"/>
-        <w:rPr>
-          <w:rFonts w:cs="Calibri (Body)"/>
-          <w:szCs w:val="20"/>
-        </w:rPr>
-      </w:pPr>
-      <w:r>
-        <w:rPr>
-          <w:rFonts w:cs="Calibri (Body)"/>
-          <w:szCs w:val="20"/>
-        </w:rPr>
-        <w:t>Demonstrated excellent organization skills in managing multiple tasks simultaneously, contributing to the overall efficiency and timely delivery of customer orders</w:t>
-      </w:r>
-    </w:p>
-    <w:p>
-      <w:pPr>
-        <w:pStyle w:val="Heading1"/>
-        <w:pBdr>
-          <w:bottom w:val="single" w:sz="4" w:space="1" w:color="auto"/>
-        </w:pBdr>
+        <w:t>Expected Graduation Date December 2025</w:t>
+      </w:r>
+    </w:p>
+    <w:p>
+      <w:pPr>
+        <w:pStyle w:val="Heading3"/>
         <w:ind w:right="0"/>
-        <w:jc w:val="center"/>
-      </w:pPr>
-      <w:r>
-        <w:t>Education</w:t>
-      </w:r>
-    </w:p>
-    <w:p>
-      <w:pPr>
-        <w:pStyle w:val="Heading2"/>
-        <w:ind w:right="0"/>
-        <w:rPr>
-          <w:rFonts w:eastAsiaTheme="minorEastAsia"/>
-        </w:rPr>
-      </w:pPr>
-      <w:r>
-        <w:t>BA in Computer Science</w:t>
+        <w:rPr>
+          <w:rFonts w:eastAsiaTheme="majorEastAsia" w:cstheme="majorBidi"/>
+          <w:b/>
+          <w:szCs w:val="26"/>
+        </w:rPr>
+      </w:pPr>
+      <w:r>
+        <w:rPr>
+          <w:rFonts w:eastAsiaTheme="majorEastAsia" w:cstheme="majorBidi"/>
+          <w:b/>
+          <w:szCs w:val="26"/>
+        </w:rPr>
+        <w:t xml:space="preserve">BA in Computer Science </w:t>
       </w:r>
     </w:p>
     <w:p>
@@ -810,11 +823,11 @@
         <w:ind w:right="0"/>
       </w:pPr>
       <w:r>
-        <w:t>Boston University | New York, NY</w:t>
+        <w:t>Hunter College | New York, NY</w:t>
       </w:r>
       <w:r>
         <w:tab/>
-        <w:t>Expected Graduation Date December 2025</w:t>
+        <w:t>January 2022 – Transferred out December 2023</w:t>
       </w:r>
     </w:p>
     <w:p>
@@ -846,52 +859,7 @@
         <w:ind w:right="0"/>
       </w:pPr>
       <w:r>
-        <w:t>Hunter College | New York, NY</w:t>
-      </w:r>
-      <w:r>
-        <w:tab/>
-        <w:t>January 2022 – Transferred out December 2023</w:t>
-      </w:r>
-    </w:p>
-    <w:p>
-      <w:pPr>
-        <w:pStyle w:val="Heading3"/>
-        <w:ind w:right="0"/>
-        <w:rPr>
-          <w:rFonts w:eastAsiaTheme="majorEastAsia" w:cstheme="majorBidi"/>
-          <w:b/>
-          <w:szCs w:val="26"/>
-        </w:rPr>
-      </w:pPr>
-      <w:r>
-        <w:rPr>
-          <w:rFonts w:eastAsiaTheme="majorEastAsia" w:cstheme="majorBidi"/>
-          <w:b/>
-          <w:szCs w:val="26"/>
-        </w:rPr>
-        <w:t xml:space="preserve">BA in Computer Science </w:t>
-      </w:r>
-    </w:p>
-    <w:p>
-      <w:pPr>
-        <w:pStyle w:val="Heading3"/>
-        <w:tabs>
-          <w:tab w:val="clear" w:pos="9360"/>
-          <w:tab w:val="right" w:pos="10800"/>
-        </w:tabs>
-        <w:ind w:right="0"/>
-      </w:pPr>
-      <w:r>
-        <w:t>Fordham</w:t>
-      </w:r>
-      <w:r>
-        <w:t xml:space="preserve"> </w:t>
-      </w:r>
-      <w:r>
-        <w:t>University</w:t>
-      </w:r>
-      <w:r>
-        <w:t xml:space="preserve"> | New York, NY</w:t>
+        <w:t>Fordham University | New York, NY</w:t>
       </w:r>
       <w:r>
         <w:tab/>
@@ -2656,12 +2624,23 @@
 </file>
 
 <file path=customXml/item2.xml><?xml version="1.0" encoding="utf-8"?>
-<?mso-contentType ?>
-<FormTemplates xmlns="http://schemas.microsoft.com/sharepoint/v3/contenttype/forms">
-  <Display>DocumentLibraryForm</Display>
-  <Edit>DocumentLibraryForm</Edit>
-  <New>DocumentLibraryForm</New>
-</FormTemplates>
+<p:properties xmlns:p="http://schemas.microsoft.com/office/2006/metadata/properties" xmlns:xsi="http://www.w3.org/2001/XMLSchema-instance" xmlns:pc="http://schemas.microsoft.com/office/infopath/2007/PartnerControls">
+  <documentManagement>
+    <_ip_UnifiedCompliancePolicyUIAction xmlns="http://schemas.microsoft.com/sharepoint/v3" xsi:nil="true"/>
+    <Image xmlns="71af3243-3dd4-4a8d-8c0d-dd76da1f02a5">
+      <Url xsi:nil="true"/>
+      <Description xsi:nil="true"/>
+    </Image>
+    <Status xmlns="71af3243-3dd4-4a8d-8c0d-dd76da1f02a5">Not started</Status>
+    <Background xmlns="71af3243-3dd4-4a8d-8c0d-dd76da1f02a5">false</Background>
+    <_ip_UnifiedCompliancePolicyProperties xmlns="http://schemas.microsoft.com/sharepoint/v3" xsi:nil="true"/>
+    <ImageTagsTaxHTField xmlns="71af3243-3dd4-4a8d-8c0d-dd76da1f02a5">
+      <Terms xmlns="http://schemas.microsoft.com/office/infopath/2007/PartnerControls"/>
+    </ImageTagsTaxHTField>
+    <TaxCatchAll xmlns="230e9df3-be65-4c73-a93b-d1236ebd677e" xsi:nil="true"/>
+    <MediaServiceKeyPoints xmlns="71af3243-3dd4-4a8d-8c0d-dd76da1f02a5" xsi:nil="true"/>
+  </documentManagement>
+</p:properties>
 </file>
 
 <file path=customXml/item3.xml><?xml version="1.0" encoding="utf-8"?>
@@ -2965,23 +2944,12 @@
 </file>
 
 <file path=customXml/item4.xml><?xml version="1.0" encoding="utf-8"?>
-<p:properties xmlns:p="http://schemas.microsoft.com/office/2006/metadata/properties" xmlns:xsi="http://www.w3.org/2001/XMLSchema-instance" xmlns:pc="http://schemas.microsoft.com/office/infopath/2007/PartnerControls">
-  <documentManagement>
-    <_ip_UnifiedCompliancePolicyUIAction xmlns="http://schemas.microsoft.com/sharepoint/v3" xsi:nil="true"/>
-    <Image xmlns="71af3243-3dd4-4a8d-8c0d-dd76da1f02a5">
-      <Url xsi:nil="true"/>
-      <Description xsi:nil="true"/>
-    </Image>
-    <Status xmlns="71af3243-3dd4-4a8d-8c0d-dd76da1f02a5">Not started</Status>
-    <Background xmlns="71af3243-3dd4-4a8d-8c0d-dd76da1f02a5">false</Background>
-    <_ip_UnifiedCompliancePolicyProperties xmlns="http://schemas.microsoft.com/sharepoint/v3" xsi:nil="true"/>
-    <ImageTagsTaxHTField xmlns="71af3243-3dd4-4a8d-8c0d-dd76da1f02a5">
-      <Terms xmlns="http://schemas.microsoft.com/office/infopath/2007/PartnerControls"/>
-    </ImageTagsTaxHTField>
-    <TaxCatchAll xmlns="230e9df3-be65-4c73-a93b-d1236ebd677e" xsi:nil="true"/>
-    <MediaServiceKeyPoints xmlns="71af3243-3dd4-4a8d-8c0d-dd76da1f02a5" xsi:nil="true"/>
-  </documentManagement>
-</p:properties>
+<?mso-contentType ?>
+<FormTemplates xmlns="http://schemas.microsoft.com/sharepoint/v3/contenttype/forms">
+  <Display>DocumentLibraryForm</Display>
+  <Edit>DocumentLibraryForm</Edit>
+  <New>DocumentLibraryForm</New>
+</FormTemplates>
 </file>
 
 <file path=customXml/itemProps1.xml><?xml version="1.0" encoding="utf-8"?>
@@ -2993,9 +2961,13 @@
 </file>
 
 <file path=customXml/itemProps2.xml><?xml version="1.0" encoding="utf-8"?>
-<ds:datastoreItem xmlns:ds="http://schemas.openxmlformats.org/officeDocument/2006/customXml" ds:itemID="{AA746FB5-EEF2-4EB7-81F3-9E92166DF160}">
+<ds:datastoreItem xmlns:ds="http://schemas.openxmlformats.org/officeDocument/2006/customXml" ds:itemID="{D166F14D-557D-424E-9636-D42330ECA826}">
   <ds:schemaRefs>
-    <ds:schemaRef ds:uri="http://schemas.microsoft.com/sharepoint/v3/contenttype/forms"/>
+    <ds:schemaRef ds:uri="http://schemas.microsoft.com/office/2006/metadata/properties"/>
+    <ds:schemaRef ds:uri="http://schemas.microsoft.com/office/infopath/2007/PartnerControls"/>
+    <ds:schemaRef ds:uri="http://schemas.microsoft.com/sharepoint/v3"/>
+    <ds:schemaRef ds:uri="71af3243-3dd4-4a8d-8c0d-dd76da1f02a5"/>
+    <ds:schemaRef ds:uri="230e9df3-be65-4c73-a93b-d1236ebd677e"/>
   </ds:schemaRefs>
 </ds:datastoreItem>
 </file>
@@ -3022,13 +2994,9 @@
 </file>
 
 <file path=customXml/itemProps4.xml><?xml version="1.0" encoding="utf-8"?>
-<ds:datastoreItem xmlns:ds="http://schemas.openxmlformats.org/officeDocument/2006/customXml" ds:itemID="{D166F14D-557D-424E-9636-D42330ECA826}">
+<ds:datastoreItem xmlns:ds="http://schemas.openxmlformats.org/officeDocument/2006/customXml" ds:itemID="{AA746FB5-EEF2-4EB7-81F3-9E92166DF160}">
   <ds:schemaRefs>
-    <ds:schemaRef ds:uri="http://schemas.microsoft.com/office/2006/metadata/properties"/>
-    <ds:schemaRef ds:uri="http://schemas.microsoft.com/office/infopath/2007/PartnerControls"/>
-    <ds:schemaRef ds:uri="http://schemas.microsoft.com/sharepoint/v3"/>
-    <ds:schemaRef ds:uri="71af3243-3dd4-4a8d-8c0d-dd76da1f02a5"/>
-    <ds:schemaRef ds:uri="230e9df3-be65-4c73-a93b-d1236ebd677e"/>
+    <ds:schemaRef ds:uri="http://schemas.microsoft.com/sharepoint/v3/contenttype/forms"/>
   </ds:schemaRefs>
 </ds:datastoreItem>
 </file>

</xml_diff>

<commit_message>
Updated a Hyperlink on Resume
</commit_message>
<xml_diff>
--- a/Jose Ramirez Resume.docx
+++ b/Jose Ramirez Resume.docx
@@ -2624,26 +2624,6 @@
 </file>
 
 <file path=customXml/item2.xml><?xml version="1.0" encoding="utf-8"?>
-<p:properties xmlns:p="http://schemas.microsoft.com/office/2006/metadata/properties" xmlns:xsi="http://www.w3.org/2001/XMLSchema-instance" xmlns:pc="http://schemas.microsoft.com/office/infopath/2007/PartnerControls">
-  <documentManagement>
-    <_ip_UnifiedCompliancePolicyUIAction xmlns="http://schemas.microsoft.com/sharepoint/v3" xsi:nil="true"/>
-    <Image xmlns="71af3243-3dd4-4a8d-8c0d-dd76da1f02a5">
-      <Url xsi:nil="true"/>
-      <Description xsi:nil="true"/>
-    </Image>
-    <Status xmlns="71af3243-3dd4-4a8d-8c0d-dd76da1f02a5">Not started</Status>
-    <Background xmlns="71af3243-3dd4-4a8d-8c0d-dd76da1f02a5">false</Background>
-    <_ip_UnifiedCompliancePolicyProperties xmlns="http://schemas.microsoft.com/sharepoint/v3" xsi:nil="true"/>
-    <ImageTagsTaxHTField xmlns="71af3243-3dd4-4a8d-8c0d-dd76da1f02a5">
-      <Terms xmlns="http://schemas.microsoft.com/office/infopath/2007/PartnerControls"/>
-    </ImageTagsTaxHTField>
-    <TaxCatchAll xmlns="230e9df3-be65-4c73-a93b-d1236ebd677e" xsi:nil="true"/>
-    <MediaServiceKeyPoints xmlns="71af3243-3dd4-4a8d-8c0d-dd76da1f02a5" xsi:nil="true"/>
-  </documentManagement>
-</p:properties>
-</file>
-
-<file path=customXml/item3.xml><?xml version="1.0" encoding="utf-8"?>
 <ct:contentTypeSchema xmlns:ct="http://schemas.microsoft.com/office/2006/metadata/contentType" xmlns:ma="http://schemas.microsoft.com/office/2006/metadata/properties/metaAttributes" ct:_="" ma:_="" ma:contentTypeName="Document" ma:contentTypeID="0x01010079F111ED35F8CC479449609E8A0923A6" ma:contentTypeVersion="26" ma:contentTypeDescription="Create a new document." ma:contentTypeScope="" ma:versionID="ac37c1753acd5e330d2062ccec26ea66">
   <xsd:schema xmlns:xsd="http://www.w3.org/2001/XMLSchema" xmlns:xs="http://www.w3.org/2001/XMLSchema" xmlns:p="http://schemas.microsoft.com/office/2006/metadata/properties" xmlns:ns1="http://schemas.microsoft.com/sharepoint/v3" xmlns:ns2="71af3243-3dd4-4a8d-8c0d-dd76da1f02a5" xmlns:ns3="16c05727-aa75-4e4a-9b5f-8a80a1165891" xmlns:ns4="230e9df3-be65-4c73-a93b-d1236ebd677e" targetNamespace="http://schemas.microsoft.com/office/2006/metadata/properties" ma:root="true" ma:fieldsID="3b340c7101c92c5120abd06486f94548" ns1:_="" ns2:_="" ns3:_="" ns4:_="">
     <xsd:import namespace="http://schemas.microsoft.com/sharepoint/v3"/>
@@ -2943,6 +2923,26 @@
 </ct:contentTypeSchema>
 </file>
 
+<file path=customXml/item3.xml><?xml version="1.0" encoding="utf-8"?>
+<p:properties xmlns:p="http://schemas.microsoft.com/office/2006/metadata/properties" xmlns:xsi="http://www.w3.org/2001/XMLSchema-instance" xmlns:pc="http://schemas.microsoft.com/office/infopath/2007/PartnerControls">
+  <documentManagement>
+    <_ip_UnifiedCompliancePolicyUIAction xmlns="http://schemas.microsoft.com/sharepoint/v3" xsi:nil="true"/>
+    <Image xmlns="71af3243-3dd4-4a8d-8c0d-dd76da1f02a5">
+      <Url xsi:nil="true"/>
+      <Description xsi:nil="true"/>
+    </Image>
+    <Status xmlns="71af3243-3dd4-4a8d-8c0d-dd76da1f02a5">Not started</Status>
+    <Background xmlns="71af3243-3dd4-4a8d-8c0d-dd76da1f02a5">false</Background>
+    <_ip_UnifiedCompliancePolicyProperties xmlns="http://schemas.microsoft.com/sharepoint/v3" xsi:nil="true"/>
+    <ImageTagsTaxHTField xmlns="71af3243-3dd4-4a8d-8c0d-dd76da1f02a5">
+      <Terms xmlns="http://schemas.microsoft.com/office/infopath/2007/PartnerControls"/>
+    </ImageTagsTaxHTField>
+    <TaxCatchAll xmlns="230e9df3-be65-4c73-a93b-d1236ebd677e" xsi:nil="true"/>
+    <MediaServiceKeyPoints xmlns="71af3243-3dd4-4a8d-8c0d-dd76da1f02a5" xsi:nil="true"/>
+  </documentManagement>
+</p:properties>
+</file>
+
 <file path=customXml/item4.xml><?xml version="1.0" encoding="utf-8"?>
 <?mso-contentType ?>
 <FormTemplates xmlns="http://schemas.microsoft.com/sharepoint/v3/contenttype/forms">
@@ -2961,18 +2961,6 @@
 </file>
 
 <file path=customXml/itemProps2.xml><?xml version="1.0" encoding="utf-8"?>
-<ds:datastoreItem xmlns:ds="http://schemas.openxmlformats.org/officeDocument/2006/customXml" ds:itemID="{D166F14D-557D-424E-9636-D42330ECA826}">
-  <ds:schemaRefs>
-    <ds:schemaRef ds:uri="http://schemas.microsoft.com/office/2006/metadata/properties"/>
-    <ds:schemaRef ds:uri="http://schemas.microsoft.com/office/infopath/2007/PartnerControls"/>
-    <ds:schemaRef ds:uri="http://schemas.microsoft.com/sharepoint/v3"/>
-    <ds:schemaRef ds:uri="71af3243-3dd4-4a8d-8c0d-dd76da1f02a5"/>
-    <ds:schemaRef ds:uri="230e9df3-be65-4c73-a93b-d1236ebd677e"/>
-  </ds:schemaRefs>
-</ds:datastoreItem>
-</file>
-
-<file path=customXml/itemProps3.xml><?xml version="1.0" encoding="utf-8"?>
 <ds:datastoreItem xmlns:ds="http://schemas.openxmlformats.org/officeDocument/2006/customXml" ds:itemID="{073C7D4B-996E-4EFF-821D-18531563D8CF}">
   <ds:schemaRefs>
     <ds:schemaRef ds:uri="http://schemas.microsoft.com/office/2006/metadata/contentType"/>
@@ -2993,6 +2981,18 @@
 </ds:datastoreItem>
 </file>
 
+<file path=customXml/itemProps3.xml><?xml version="1.0" encoding="utf-8"?>
+<ds:datastoreItem xmlns:ds="http://schemas.openxmlformats.org/officeDocument/2006/customXml" ds:itemID="{D166F14D-557D-424E-9636-D42330ECA826}">
+  <ds:schemaRefs>
+    <ds:schemaRef ds:uri="http://schemas.microsoft.com/office/2006/metadata/properties"/>
+    <ds:schemaRef ds:uri="http://schemas.microsoft.com/office/infopath/2007/PartnerControls"/>
+    <ds:schemaRef ds:uri="http://schemas.microsoft.com/sharepoint/v3"/>
+    <ds:schemaRef ds:uri="71af3243-3dd4-4a8d-8c0d-dd76da1f02a5"/>
+    <ds:schemaRef ds:uri="230e9df3-be65-4c73-a93b-d1236ebd677e"/>
+  </ds:schemaRefs>
+</ds:datastoreItem>
+</file>
+
 <file path=customXml/itemProps4.xml><?xml version="1.0" encoding="utf-8"?>
 <ds:datastoreItem xmlns:ds="http://schemas.openxmlformats.org/officeDocument/2006/customXml" ds:itemID="{AA746FB5-EEF2-4EB7-81F3-9E92166DF160}">
   <ds:schemaRefs>

</xml_diff>